<commit_message>
relatorio final (updated grupo)
</commit_message>
<xml_diff>
--- a/doc/Capa.docx
+++ b/doc/Capa.docx
@@ -117,6 +117,12 @@
           <w:sz w:val="28"/>
         </w:rPr>
       </w:pPr>
+      <w:r>
+        <w:rPr>
+          <w:sz w:val="28"/>
+        </w:rPr>
+        <w:t xml:space="preserve">Grupo 6, </w:t>
+      </w:r>
       <w:r>
         <w:rPr>
           <w:sz w:val="28"/>
@@ -283,8 +289,8 @@
         <w:tblLook w:val="04a0" w:noHBand="0" w:noVBand="1" w:firstColumn="1" w:lastRow="0" w:lastColumn="0" w:firstRow="1"/>
       </w:tblPr>
       <w:tblGrid>
+        <w:gridCol w:w="1975"/>
         <w:gridCol w:w="1976"/>
-        <w:gridCol w:w="1975"/>
         <w:gridCol w:w="1957"/>
         <w:gridCol w:w="1957"/>
       </w:tblGrid>
@@ -292,7 +298,7 @@
         <w:trPr/>
         <w:tc>
           <w:tcPr>
-            <w:tcW w:w="1976" w:type="dxa"/>
+            <w:tcW w:w="1975" w:type="dxa"/>
             <w:tcBorders>
               <w:top w:val="nil"/>
               <w:left w:val="nil"/>
@@ -359,7 +365,7 @@
         </w:tc>
         <w:tc>
           <w:tcPr>
-            <w:tcW w:w="1975" w:type="dxa"/>
+            <w:tcW w:w="1976" w:type="dxa"/>
             <w:tcBorders>
               <w:top w:val="nil"/>
               <w:left w:val="nil"/>

</xml_diff>